<commit_message>
Sheet 1 Complete With Extension
</commit_message>
<xml_diff>
--- a/Sheet 1/Seminar Sheet 1.docx
+++ b/Sheet 1/Seminar Sheet 1.docx
@@ -252,8 +252,6 @@
           </wp:inline>
         </w:drawing>
       </w:r>
-      <w:bookmarkStart w:id="0" w:name="_GoBack"/>
-      <w:bookmarkEnd w:id="0"/>
       <w:r>
         <w:rPr>
           <w:noProof/>
@@ -307,6 +305,95 @@
     <w:p>
       <w:r>
         <w:t>Research how to create a data table object that uses your structs as the core class. Implement a few rows that match the examples you created earlier.</w:t>
+      </w:r>
+    </w:p>
+    <w:p>
+      <w:bookmarkStart w:id="0" w:name="_GoBack"/>
+      <w:r>
+        <w:rPr>
+          <w:noProof/>
+          <w:lang w:eastAsia="en-GB"/>
+        </w:rPr>
+        <w:lastRenderedPageBreak/>
+        <w:drawing>
+          <wp:inline distT="0" distB="0" distL="0" distR="0" wp14:anchorId="3F8C7A3A" wp14:editId="0494D1AF">
+            <wp:extent cx="3676650" cy="2714625"/>
+            <wp:effectExtent l="0" t="0" r="0" b="9525"/>
+            <wp:docPr id="7" name="Picture 7"/>
+            <wp:cNvGraphicFramePr>
+              <a:graphicFrameLocks xmlns:a="http://schemas.openxmlformats.org/drawingml/2006/main" noChangeAspect="1"/>
+            </wp:cNvGraphicFramePr>
+            <a:graphic xmlns:a="http://schemas.openxmlformats.org/drawingml/2006/main">
+              <a:graphicData uri="http://schemas.openxmlformats.org/drawingml/2006/picture">
+                <pic:pic xmlns:pic="http://schemas.openxmlformats.org/drawingml/2006/picture">
+                  <pic:nvPicPr>
+                    <pic:cNvPr id="1" name=""/>
+                    <pic:cNvPicPr/>
+                  </pic:nvPicPr>
+                  <pic:blipFill>
+                    <a:blip r:embed="rId9"/>
+                    <a:stretch>
+                      <a:fillRect/>
+                    </a:stretch>
+                  </pic:blipFill>
+                  <pic:spPr>
+                    <a:xfrm>
+                      <a:off x="0" y="0"/>
+                      <a:ext cx="3676650" cy="2714625"/>
+                    </a:xfrm>
+                    <a:prstGeom prst="rect">
+                      <a:avLst/>
+                    </a:prstGeom>
+                  </pic:spPr>
+                </pic:pic>
+              </a:graphicData>
+            </a:graphic>
+          </wp:inline>
+        </w:drawing>
+      </w:r>
+      <w:bookmarkEnd w:id="0"/>
+    </w:p>
+    <w:p>
+      <w:r>
+        <w:rPr>
+          <w:noProof/>
+          <w:lang w:eastAsia="en-GB"/>
+        </w:rPr>
+        <w:drawing>
+          <wp:inline distT="0" distB="0" distL="0" distR="0" wp14:anchorId="5A66451E" wp14:editId="39B29730">
+            <wp:extent cx="5731510" cy="3125470"/>
+            <wp:effectExtent l="0" t="0" r="2540" b="0"/>
+            <wp:docPr id="3" name="Picture 3"/>
+            <wp:cNvGraphicFramePr>
+              <a:graphicFrameLocks xmlns:a="http://schemas.openxmlformats.org/drawingml/2006/main" noChangeAspect="1"/>
+            </wp:cNvGraphicFramePr>
+            <a:graphic xmlns:a="http://schemas.openxmlformats.org/drawingml/2006/main">
+              <a:graphicData uri="http://schemas.openxmlformats.org/drawingml/2006/picture">
+                <pic:pic xmlns:pic="http://schemas.openxmlformats.org/drawingml/2006/picture">
+                  <pic:nvPicPr>
+                    <pic:cNvPr id="1" name=""/>
+                    <pic:cNvPicPr/>
+                  </pic:nvPicPr>
+                  <pic:blipFill>
+                    <a:blip r:embed="rId10"/>
+                    <a:stretch>
+                      <a:fillRect/>
+                    </a:stretch>
+                  </pic:blipFill>
+                  <pic:spPr>
+                    <a:xfrm>
+                      <a:off x="0" y="0"/>
+                      <a:ext cx="5731510" cy="3125470"/>
+                    </a:xfrm>
+                    <a:prstGeom prst="rect">
+                      <a:avLst/>
+                    </a:prstGeom>
+                  </pic:spPr>
+                </pic:pic>
+              </a:graphicData>
+            </a:graphic>
+          </wp:inline>
+        </w:drawing>
       </w:r>
     </w:p>
     <w:sectPr>

</xml_diff>